<commit_message>
atualizado fluxo do doc
</commit_message>
<xml_diff>
--- a/Documentação/Gestão dos produtos de uma marketplace.docx
+++ b/Documentação/Gestão dos produtos de uma marketplace.docx
@@ -20,8 +20,9 @@
           <w:sz w:val="25"/>
           <w:szCs w:val="25"/>
         </w:rPr>
-        <w:t>Gestão dos produtos de uma mark</w:t>
-      </w:r>
+        <w:t xml:space="preserve">Gestão dos produtos de uma </w:t>
+      </w:r>
+      <w:proofErr w:type="spellStart"/>
       <w:r>
         <w:rPr>
           <w:b/>
@@ -29,7 +30,7 @@
           <w:sz w:val="25"/>
           <w:szCs w:val="25"/>
         </w:rPr>
-        <w:t>e</w:t>
+        <w:t>mark</w:t>
       </w:r>
       <w:r>
         <w:rPr>
@@ -38,8 +39,18 @@
           <w:sz w:val="25"/>
           <w:szCs w:val="25"/>
         </w:rPr>
+        <w:t>e</w:t>
+      </w:r>
+      <w:r>
+        <w:rPr>
+          <w:b/>
+          <w:bCs/>
+          <w:sz w:val="25"/>
+          <w:szCs w:val="25"/>
+        </w:rPr>
         <w:t>tplace</w:t>
       </w:r>
+      <w:proofErr w:type="spellEnd"/>
     </w:p>
     <w:p>
       <w:pPr>
@@ -78,7 +89,15 @@
         <w:t>Operar num modelo</w:t>
       </w:r>
       <w:r>
-        <w:t xml:space="preserve"> marketplace é importante para a alavancagem de vendas e marketing de uma empresa, porém é essencial que </w:t>
+        <w:t xml:space="preserve"> </w:t>
+      </w:r>
+      <w:proofErr w:type="spellStart"/>
+      <w:r>
+        <w:t>marketplace</w:t>
+      </w:r>
+      <w:proofErr w:type="spellEnd"/>
+      <w:r>
+        <w:t xml:space="preserve"> é importante para a alavancagem de vendas e marketing de uma empresa, porém é essencial que </w:t>
       </w:r>
       <w:r>
         <w:t>a</w:t>
@@ -148,13 +167,21 @@
         <w:t>ssa ferr</w:t>
       </w:r>
       <w:r>
-        <w:t>amenta a gestão de produtos de um mark</w:t>
+        <w:t xml:space="preserve">amenta a gestão de produtos de um </w:t>
+      </w:r>
+      <w:proofErr w:type="spellStart"/>
+      <w:r>
+        <w:t>mark</w:t>
       </w:r>
       <w:r>
         <w:t>e</w:t>
       </w:r>
       <w:r>
-        <w:t xml:space="preserve">tplace </w:t>
+        <w:t>tplace</w:t>
+      </w:r>
+      <w:proofErr w:type="spellEnd"/>
+      <w:r>
+        <w:t xml:space="preserve"> </w:t>
       </w:r>
       <w:r>
         <w:t xml:space="preserve">deixa de ser </w:t>
@@ -185,13 +212,21 @@
         <w:jc w:val="both"/>
       </w:pPr>
       <w:r>
-        <w:t>Ao gerenciar um mark</w:t>
+        <w:t xml:space="preserve">Ao gerenciar um </w:t>
+      </w:r>
+      <w:proofErr w:type="spellStart"/>
+      <w:r>
+        <w:t>mark</w:t>
       </w:r>
       <w:r>
         <w:t>e</w:t>
       </w:r>
       <w:r>
-        <w:t>tplace via API</w:t>
+        <w:t>tplace</w:t>
+      </w:r>
+      <w:proofErr w:type="spellEnd"/>
+      <w:r>
+        <w:t xml:space="preserve"> via API</w:t>
       </w:r>
       <w:r>
         <w:t xml:space="preserve"> o próprio usuário consegue </w:t>
@@ -283,21 +318,37 @@
           <w:i/>
           <w:iCs/>
         </w:rPr>
-        <w:t>na plataforma de mark</w:t>
-      </w:r>
+        <w:t xml:space="preserve">na plataforma de </w:t>
+      </w:r>
+      <w:proofErr w:type="spellStart"/>
       <w:r>
         <w:rPr>
           <w:i/>
           <w:iCs/>
         </w:rPr>
-        <w:t>e</w:t>
+        <w:t>mark</w:t>
       </w:r>
       <w:r>
         <w:rPr>
           <w:i/>
           <w:iCs/>
         </w:rPr>
-        <w:t>tplace.</w:t>
+        <w:t>e</w:t>
+      </w:r>
+      <w:r>
+        <w:rPr>
+          <w:i/>
+          <w:iCs/>
+        </w:rPr>
+        <w:t>tplace</w:t>
+      </w:r>
+      <w:proofErr w:type="spellEnd"/>
+      <w:r>
+        <w:rPr>
+          <w:i/>
+          <w:iCs/>
+        </w:rPr>
+        <w:t>.</w:t>
       </w:r>
     </w:p>
     <w:p>
@@ -327,7 +378,21 @@
         <w:rPr>
           <w:rFonts w:cstheme="minorHAnsi"/>
         </w:rPr>
-        <w:t>Eu, como novo vendedor de roupas, quero adicionar meu item ao marketplace para alavancar minhas vendas;</w:t>
+        <w:t xml:space="preserve">Eu, como novo vendedor de roupas, quero adicionar meu item ao </w:t>
+      </w:r>
+      <w:proofErr w:type="spellStart"/>
+      <w:r>
+        <w:rPr>
+          <w:rFonts w:cstheme="minorHAnsi"/>
+        </w:rPr>
+        <w:t>marketplace</w:t>
+      </w:r>
+      <w:proofErr w:type="spellEnd"/>
+      <w:r>
+        <w:rPr>
+          <w:rFonts w:cstheme="minorHAnsi"/>
+        </w:rPr>
+        <w:t xml:space="preserve"> para alavancar minhas vendas;</w:t>
       </w:r>
     </w:p>
     <w:p>
@@ -479,7 +544,21 @@
         <w:rPr>
           <w:rFonts w:cstheme="minorHAnsi"/>
         </w:rPr>
-        <w:t>: Eu, como novo vendedor de roupas, quero adicionar meu item ao marketplace para alavancar minhas vendas</w:t>
+        <w:t xml:space="preserve">: Eu, como novo vendedor de roupas, quero adicionar meu item ao </w:t>
+      </w:r>
+      <w:proofErr w:type="spellStart"/>
+      <w:r>
+        <w:rPr>
+          <w:rFonts w:cstheme="minorHAnsi"/>
+        </w:rPr>
+        <w:t>marketplace</w:t>
+      </w:r>
+      <w:proofErr w:type="spellEnd"/>
+      <w:r>
+        <w:rPr>
+          <w:rFonts w:cstheme="minorHAnsi"/>
+        </w:rPr>
+        <w:t xml:space="preserve"> para alavancar minhas vendas</w:t>
       </w:r>
       <w:r>
         <w:rPr>
@@ -1475,16 +1554,27 @@
           <w:b/>
           <w:bCs/>
         </w:rPr>
-        <w:t>História 1</w:t>
-      </w:r>
-    </w:p>
-    <w:p>
-      <w:r>
+        <w:t xml:space="preserve">História </w:t>
+      </w:r>
+      <w:r>
+        <w:rPr>
+          <w:rFonts w:cstheme="minorHAnsi"/>
+          <w:b/>
+          <w:bCs/>
+        </w:rPr>
+        <w:t>1</w:t>
+      </w:r>
+    </w:p>
+    <w:p>
+      <w:r>
+        <w:rPr>
+          <w:noProof/>
+        </w:rPr>
         <w:drawing>
-          <wp:inline distT="0" distB="0" distL="0" distR="0" wp14:anchorId="7D3D1D6B" wp14:editId="49FF848F">
-            <wp:extent cx="6502400" cy="4450939"/>
-            <wp:effectExtent l="0" t="0" r="0" b="6985"/>
-            <wp:docPr id="3" name="Imagem 3"/>
+          <wp:inline distT="0" distB="0" distL="0" distR="0" wp14:anchorId="2F443C0C" wp14:editId="1F64D0E7">
+            <wp:extent cx="7155713" cy="4514850"/>
+            <wp:effectExtent l="0" t="0" r="7620" b="0"/>
+            <wp:docPr id="5" name="Imagem 5"/>
             <wp:cNvGraphicFramePr>
               <a:graphicFrameLocks xmlns:a="http://schemas.openxmlformats.org/drawingml/2006/main" noChangeAspect="1"/>
             </wp:cNvGraphicFramePr>
@@ -1504,7 +1594,7 @@
                   <pic:spPr>
                     <a:xfrm>
                       <a:off x="0" y="0"/>
-                      <a:ext cx="6513159" cy="4458303"/>
+                      <a:ext cx="7178203" cy="4529040"/>
                     </a:xfrm>
                     <a:prstGeom prst="rect">
                       <a:avLst/>
@@ -1542,9 +1632,14 @@
         </w:rPr>
         <w:t>2</w:t>
       </w:r>
-    </w:p>
-    <w:p>
-      <w:r>
+      <w:bookmarkStart w:id="0" w:name="_GoBack"/>
+      <w:bookmarkEnd w:id="0"/>
+    </w:p>
+    <w:p>
+      <w:r>
+        <w:rPr>
+          <w:noProof/>
+        </w:rPr>
         <w:drawing>
           <wp:inline distT="0" distB="0" distL="0" distR="0" wp14:anchorId="22339492" wp14:editId="2FD7628E">
             <wp:extent cx="7817252" cy="4121362"/>
@@ -1613,6 +1708,9 @@
     </w:p>
     <w:p>
       <w:r>
+        <w:rPr>
+          <w:noProof/>
+        </w:rPr>
         <w:drawing>
           <wp:inline distT="0" distB="0" distL="0" distR="0" wp14:anchorId="5848A89E" wp14:editId="7A69B541">
             <wp:extent cx="8248650" cy="4311650"/>
@@ -1649,8 +1747,6 @@
           </wp:inline>
         </w:drawing>
       </w:r>
-      <w:bookmarkStart w:id="0" w:name="_GoBack"/>
-      <w:bookmarkEnd w:id="0"/>
     </w:p>
     <w:sectPr>
       <w:pgSz w:w="16838" w:h="11906" w:orient="landscape"/>
@@ -2797,15 +2893,6 @@
 </file>
 
 <file path=customXml/item2.xml><?xml version="1.0" encoding="utf-8"?>
-<?mso-contentType ?>
-<FormTemplates xmlns="http://schemas.microsoft.com/sharepoint/v3/contenttype/forms">
-  <Display>DocumentLibraryForm</Display>
-  <Edit>DocumentLibraryForm</Edit>
-  <New>DocumentLibraryForm</New>
-</FormTemplates>
-</file>
-
-<file path=customXml/item3.xml><?xml version="1.0" encoding="utf-8"?>
 <ct:contentTypeSchema xmlns:ct="http://schemas.microsoft.com/office/2006/metadata/contentType" xmlns:ma="http://schemas.microsoft.com/office/2006/metadata/properties/metaAttributes" ct:_="" ma:_="" ma:contentTypeName="Documento" ma:contentTypeID="0x0101008E9505295A382942A8FFEA9C69B2857C" ma:contentTypeVersion="12" ma:contentTypeDescription="Crie um novo documento." ma:contentTypeScope="" ma:versionID="b168db857468e4e70f5aaf4f555b87a2">
   <xsd:schema xmlns:xsd="http://www.w3.org/2001/XMLSchema" xmlns:xs="http://www.w3.org/2001/XMLSchema" xmlns:p="http://schemas.microsoft.com/office/2006/metadata/properties" xmlns:ns3="1365fd68-d7e3-4700-a59d-4c459fa68cd6" xmlns:ns4="022712f1-1c86-4ce3-b23f-e9c37ab6b91b" targetNamespace="http://schemas.microsoft.com/office/2006/metadata/properties" ma:root="true" ma:fieldsID="70236f5f3ac3eae9d08bd0754ee6625c" ns3:_="" ns4:_="">
     <xsd:import namespace="1365fd68-d7e3-4700-a59d-4c459fa68cd6"/>
@@ -3020,6 +3107,15 @@
 </ct:contentTypeSchema>
 </file>
 
+<file path=customXml/item3.xml><?xml version="1.0" encoding="utf-8"?>
+<?mso-contentType ?>
+<FormTemplates xmlns="http://schemas.microsoft.com/sharepoint/v3/contenttype/forms">
+  <Display>DocumentLibraryForm</Display>
+  <Edit>DocumentLibraryForm</Edit>
+  <New>DocumentLibraryForm</New>
+</FormTemplates>
+</file>
+
 <file path=customXml/itemProps1.xml><?xml version="1.0" encoding="utf-8"?>
 <ds:datastoreItem xmlns:ds="http://schemas.openxmlformats.org/officeDocument/2006/customXml" ds:itemID="{9C9CA4B9-1DE5-4070-8A59-4D62B591365D}">
   <ds:schemaRefs>
@@ -3030,14 +3126,6 @@
 </file>
 
 <file path=customXml/itemProps2.xml><?xml version="1.0" encoding="utf-8"?>
-<ds:datastoreItem xmlns:ds="http://schemas.openxmlformats.org/officeDocument/2006/customXml" ds:itemID="{44238D1D-BFF3-4903-B544-DE39E98047FA}">
-  <ds:schemaRefs>
-    <ds:schemaRef ds:uri="http://schemas.microsoft.com/sharepoint/v3/contenttype/forms"/>
-  </ds:schemaRefs>
-</ds:datastoreItem>
-</file>
-
-<file path=customXml/itemProps3.xml><?xml version="1.0" encoding="utf-8"?>
 <ds:datastoreItem xmlns:ds="http://schemas.openxmlformats.org/officeDocument/2006/customXml" ds:itemID="{9E5B73DF-CC2C-40A9-9082-EA0D9233AFF3}">
   <ds:schemaRefs>
     <ds:schemaRef ds:uri="http://schemas.microsoft.com/office/2006/metadata/contentType"/>
@@ -3054,4 +3142,12 @@
     <ds:schemaRef ds:uri="http://schemas.microsoft.com/internal/obd"/>
   </ds:schemaRefs>
 </ds:datastoreItem>
+</file>
+
+<file path=customXml/itemProps3.xml><?xml version="1.0" encoding="utf-8"?>
+<ds:datastoreItem xmlns:ds="http://schemas.openxmlformats.org/officeDocument/2006/customXml" ds:itemID="{44238D1D-BFF3-4903-B544-DE39E98047FA}">
+  <ds:schemaRefs>
+    <ds:schemaRef ds:uri="http://schemas.microsoft.com/sharepoint/v3/contenttype/forms"/>
+  </ds:schemaRefs>
+</ds:datastoreItem>
 </file>
</xml_diff>